<commit_message>
Add chat in documentation - Léa
</commit_message>
<xml_diff>
--- a/DocumentationProjet.docx
+++ b/DocumentationProjet.docx
@@ -4,18 +4,17 @@
   <w:body>
     <w:sdt>
       <w:sdtPr>
+        <w:rPr>
+          <w:rFonts w:eastAsiaTheme="minorHAnsi"/>
+          <w:lang w:eastAsia="en-US"/>
+        </w:rPr>
         <w:id w:val="-1922175545"/>
         <w:docPartObj>
           <w:docPartGallery w:val="Cover Pages"/>
           <w:docPartUnique/>
         </w:docPartObj>
       </w:sdtPr>
-      <w:sdtEndPr>
-        <w:rPr>
-          <w:rFonts w:eastAsiaTheme="minorHAnsi"/>
-          <w:lang w:eastAsia="en-US"/>
-        </w:rPr>
-      </w:sdtEndPr>
+      <w:sdtEndPr/>
       <w:sdtContent>
         <w:p>
           <w:pPr>
@@ -154,6 +153,7 @@
                                       <w:calendar w:val="gregorian"/>
                                     </w:date>
                                   </w:sdtPr>
+                                  <w:sdtEndPr/>
                                   <w:sdtContent>
                                     <w:p>
                                       <w:pPr>
@@ -3692,6 +3692,7 @@
                                     <w:dataBinding w:prefixMappings="xmlns:ns0='http://purl.org/dc/elements/1.1/' xmlns:ns1='http://schemas.openxmlformats.org/package/2006/metadata/core-properties' " w:xpath="/ns1:coreProperties[1]/ns0:creator[1]" w:storeItemID="{6C3C8BC8-F283-45AE-878A-BAB7291924A1}"/>
                                     <w:text/>
                                   </w:sdtPr>
+                                  <w:sdtEndPr/>
                                   <w:sdtContent>
                                     <w:r>
                                       <w:rPr>
@@ -3727,6 +3728,7 @@
                                     <w:dataBinding w:prefixMappings="xmlns:ns0='http://schemas.openxmlformats.org/officeDocument/2006/extended-properties' " w:xpath="/ns0:Properties[1]/ns0:Company[1]" w:storeItemID="{6668398D-A668-4E3E-A5EB-62B293D839F1}"/>
                                     <w:text/>
                                   </w:sdtPr>
+                                  <w:sdtEndPr/>
                                   <w:sdtContent>
                                     <w:r>
                                       <w:rPr>
@@ -3942,6 +3944,7 @@
                                     <w:dataBinding w:prefixMappings="xmlns:ns0='http://purl.org/dc/elements/1.1/' xmlns:ns1='http://schemas.openxmlformats.org/package/2006/metadata/core-properties' " w:xpath="/ns1:coreProperties[1]/ns0:title[1]" w:storeItemID="{6C3C8BC8-F283-45AE-878A-BAB7291924A1}"/>
                                     <w:text/>
                                   </w:sdtPr>
+                                  <w:sdtEndPr/>
                                   <w:sdtContent>
                                     <w:r>
                                       <w:rPr>
@@ -3977,6 +3980,7 @@
                                     <w:dataBinding w:prefixMappings="xmlns:ns0='http://purl.org/dc/elements/1.1/' xmlns:ns1='http://schemas.openxmlformats.org/package/2006/metadata/core-properties' " w:xpath="/ns1:coreProperties[1]/ns0:subject[1]" w:storeItemID="{6C3C8BC8-F283-45AE-878A-BAB7291924A1}"/>
                                     <w:text/>
                                   </w:sdtPr>
+                                  <w:sdtEndPr/>
                                   <w:sdtContent>
                                     <w:r>
                                       <w:rPr>
@@ -4255,18 +4259,20 @@
               <w:bCs w:val="0"/>
               <w:smallCaps w:val="0"/>
               <w:noProof/>
-              <w:lang w:eastAsia="fr-CH"/>
+              <w:lang w:val="de-CH" w:eastAsia="fr-CH"/>
             </w:rPr>
           </w:pPr>
           <w:r>
             <w:rPr>
               <w:noProof/>
+              <w:lang w:val="de-CH"/>
             </w:rPr>
             <w:t>Create game view</w:t>
           </w:r>
           <w:r>
             <w:rPr>
               <w:noProof/>
+              <w:lang w:val="de-CH"/>
             </w:rPr>
             <w:tab/>
           </w:r>
@@ -4279,6 +4285,7 @@
           <w:r>
             <w:rPr>
               <w:noProof/>
+              <w:lang w:val="de-CH"/>
             </w:rPr>
             <w:instrText xml:space="preserve"> PAGEREF _Toc2587245 \h </w:instrText>
           </w:r>
@@ -4296,6 +4303,7 @@
           <w:r>
             <w:rPr>
               <w:noProof/>
+              <w:lang w:val="de-CH"/>
             </w:rPr>
             <w:t>2</w:t>
           </w:r>
@@ -4903,20 +4911,18 @@
             <w:br w:type="page"/>
           </w:r>
         </w:p>
-        <w:bookmarkStart w:id="0" w:name="_GoBack" w:displacedByCustomXml="next"/>
-        <w:bookmarkEnd w:id="0" w:displacedByCustomXml="next"/>
       </w:sdtContent>
     </w:sdt>
     <w:p>
       <w:pPr>
         <w:pStyle w:val="Titre1"/>
       </w:pPr>
-      <w:bookmarkStart w:id="1" w:name="_Toc2587243"/>
+      <w:bookmarkStart w:id="0" w:name="_Toc2587243"/>
       <w:r>
         <w:lastRenderedPageBreak/>
         <w:t>Maquettes</w:t>
       </w:r>
-      <w:bookmarkEnd w:id="1"/>
+      <w:bookmarkEnd w:id="0"/>
     </w:p>
     <w:p>
       <w:pPr>
@@ -4930,16 +4936,11 @@
       <w:pPr>
         <w:pStyle w:val="Titre2"/>
       </w:pPr>
-      <w:bookmarkStart w:id="2" w:name="_Toc2587244"/>
+      <w:bookmarkStart w:id="1" w:name="_Toc2587244"/>
       <w:r>
-        <w:t xml:space="preserve">Home </w:t>
+        <w:t>Home view</w:t>
       </w:r>
-      <w:proofErr w:type="spellStart"/>
-      <w:r>
-        <w:t>view</w:t>
-      </w:r>
-      <w:bookmarkEnd w:id="2"/>
-      <w:proofErr w:type="spellEnd"/>
+      <w:bookmarkEnd w:id="1"/>
     </w:p>
     <w:p>
       <w:pPr>
@@ -4997,29 +4998,11 @@
       <w:pPr>
         <w:pStyle w:val="Titre2"/>
       </w:pPr>
-      <w:bookmarkStart w:id="3" w:name="_Toc2587245"/>
-      <w:proofErr w:type="spellStart"/>
+      <w:bookmarkStart w:id="2" w:name="_Toc2587245"/>
       <w:r>
-        <w:t>Create</w:t>
+        <w:t>Create game view</w:t>
       </w:r>
-      <w:proofErr w:type="spellEnd"/>
-      <w:r>
-        <w:t xml:space="preserve"> </w:t>
-      </w:r>
-      <w:proofErr w:type="spellStart"/>
-      <w:r>
-        <w:t>game</w:t>
-      </w:r>
-      <w:proofErr w:type="spellEnd"/>
-      <w:r>
-        <w:t xml:space="preserve"> </w:t>
-      </w:r>
-      <w:proofErr w:type="spellStart"/>
-      <w:r>
-        <w:t>view</w:t>
-      </w:r>
-      <w:bookmarkEnd w:id="3"/>
-      <w:proofErr w:type="spellEnd"/>
+      <w:bookmarkEnd w:id="2"/>
     </w:p>
     <w:p>
       <w:pPr>
@@ -5077,29 +5060,11 @@
       <w:pPr>
         <w:pStyle w:val="Titre2"/>
       </w:pPr>
-      <w:bookmarkStart w:id="4" w:name="_Toc2587246"/>
-      <w:proofErr w:type="spellStart"/>
+      <w:bookmarkStart w:id="3" w:name="_Toc2587246"/>
       <w:r>
-        <w:t>Join</w:t>
+        <w:t>Join game view</w:t>
       </w:r>
-      <w:proofErr w:type="spellEnd"/>
-      <w:r>
-        <w:t xml:space="preserve"> </w:t>
-      </w:r>
-      <w:proofErr w:type="spellStart"/>
-      <w:r>
-        <w:t>game</w:t>
-      </w:r>
-      <w:proofErr w:type="spellEnd"/>
-      <w:r>
-        <w:t xml:space="preserve"> </w:t>
-      </w:r>
-      <w:proofErr w:type="spellStart"/>
-      <w:r>
-        <w:t>view</w:t>
-      </w:r>
-      <w:bookmarkEnd w:id="4"/>
-      <w:proofErr w:type="spellEnd"/>
+      <w:bookmarkEnd w:id="3"/>
     </w:p>
     <w:p>
       <w:pPr>
@@ -5160,29 +5125,15 @@
           <w:lang w:val="de-CH"/>
         </w:rPr>
       </w:pPr>
-      <w:bookmarkStart w:id="5" w:name="_Toc2587247"/>
+      <w:bookmarkStart w:id="4" w:name="_Toc2587247"/>
       <w:r>
         <w:rPr>
           <w:lang w:val="de-CH"/>
         </w:rPr>
         <w:lastRenderedPageBreak/>
-        <w:t>G</w:t>
+        <w:t>Game view</w:t>
       </w:r>
-      <w:r>
-        <w:rPr>
-          <w:lang w:val="de-CH"/>
-        </w:rPr>
-        <w:t xml:space="preserve">ame </w:t>
-      </w:r>
-      <w:proofErr w:type="spellStart"/>
-      <w:r>
-        <w:rPr>
-          <w:lang w:val="de-CH"/>
-        </w:rPr>
-        <w:t>view</w:t>
-      </w:r>
-      <w:bookmarkEnd w:id="5"/>
-      <w:proofErr w:type="spellEnd"/>
+      <w:bookmarkEnd w:id="4"/>
     </w:p>
     <w:p>
       <w:pPr>
@@ -5246,42 +5197,14 @@
           <w:lang w:val="de-CH"/>
         </w:rPr>
       </w:pPr>
-      <w:bookmarkStart w:id="6" w:name="_Toc2587248"/>
+      <w:bookmarkStart w:id="5" w:name="_Toc2587248"/>
       <w:r>
         <w:rPr>
           <w:lang w:val="de-CH"/>
         </w:rPr>
-        <w:t>Enter</w:t>
+        <w:t>Enter game view</w:t>
       </w:r>
-      <w:r>
-        <w:rPr>
-          <w:lang w:val="de-CH"/>
-        </w:rPr>
-        <w:t xml:space="preserve"> </w:t>
-      </w:r>
-      <w:proofErr w:type="spellStart"/>
-      <w:r>
-        <w:rPr>
-          <w:lang w:val="de-CH"/>
-        </w:rPr>
-        <w:t>game</w:t>
-      </w:r>
-      <w:proofErr w:type="spellEnd"/>
-      <w:r>
-        <w:rPr>
-          <w:lang w:val="de-CH"/>
-        </w:rPr>
-        <w:t xml:space="preserve"> </w:t>
-      </w:r>
-      <w:proofErr w:type="spellStart"/>
-      <w:r>
-        <w:rPr>
-          <w:lang w:val="de-CH"/>
-        </w:rPr>
-        <w:t>view</w:t>
-      </w:r>
-      <w:bookmarkEnd w:id="6"/>
-      <w:proofErr w:type="spellEnd"/>
+      <w:bookmarkEnd w:id="5"/>
     </w:p>
     <w:p>
       <w:pPr>
@@ -5345,36 +5268,14 @@
           <w:lang w:val="de-CH"/>
         </w:rPr>
       </w:pPr>
-      <w:bookmarkStart w:id="7" w:name="_Toc2587249"/>
+      <w:bookmarkStart w:id="6" w:name="_Toc2587249"/>
       <w:r>
         <w:rPr>
           <w:lang w:val="de-CH"/>
         </w:rPr>
-        <w:t xml:space="preserve">End </w:t>
+        <w:t>End round view</w:t>
       </w:r>
-      <w:proofErr w:type="spellStart"/>
-      <w:r>
-        <w:rPr>
-          <w:lang w:val="de-CH"/>
-        </w:rPr>
-        <w:t>round</w:t>
-      </w:r>
-      <w:proofErr w:type="spellEnd"/>
-      <w:r>
-        <w:rPr>
-          <w:lang w:val="de-CH"/>
-        </w:rPr>
-        <w:t xml:space="preserve"> </w:t>
-      </w:r>
-      <w:proofErr w:type="spellStart"/>
-      <w:r>
-        <w:rPr>
-          <w:lang w:val="de-CH"/>
-        </w:rPr>
-        <w:t>view</w:t>
-      </w:r>
-      <w:bookmarkEnd w:id="7"/>
-      <w:proofErr w:type="spellEnd"/>
+      <w:bookmarkEnd w:id="6"/>
     </w:p>
     <w:p>
       <w:pPr>
@@ -5435,28 +5336,12 @@
       <w:pPr>
         <w:pStyle w:val="Titre2"/>
       </w:pPr>
-      <w:bookmarkStart w:id="8" w:name="_Toc2587250"/>
+      <w:bookmarkStart w:id="7" w:name="_Toc2587250"/>
       <w:r>
         <w:lastRenderedPageBreak/>
-        <w:t>End</w:t>
+        <w:t>End game view</w:t>
       </w:r>
-      <w:r>
-        <w:t xml:space="preserve"> </w:t>
-      </w:r>
-      <w:proofErr w:type="spellStart"/>
-      <w:r>
-        <w:t>game</w:t>
-      </w:r>
-      <w:proofErr w:type="spellEnd"/>
-      <w:r>
-        <w:t xml:space="preserve"> </w:t>
-      </w:r>
-      <w:proofErr w:type="spellStart"/>
-      <w:r>
-        <w:t>view</w:t>
-      </w:r>
-      <w:bookmarkEnd w:id="8"/>
-      <w:proofErr w:type="spellEnd"/>
+      <w:bookmarkEnd w:id="7"/>
     </w:p>
     <w:p>
       <w:pPr>
@@ -5514,11 +5399,11 @@
       <w:pPr>
         <w:pStyle w:val="Titre1"/>
       </w:pPr>
-      <w:bookmarkStart w:id="9" w:name="_Toc2587251"/>
+      <w:bookmarkStart w:id="8" w:name="_Toc2587251"/>
       <w:r>
         <w:t>Logo</w:t>
       </w:r>
-      <w:bookmarkEnd w:id="9"/>
+      <w:bookmarkEnd w:id="8"/>
     </w:p>
     <w:p>
       <w:pPr>
@@ -5591,31 +5476,18 @@
       <w:pPr>
         <w:pStyle w:val="Titre1"/>
       </w:pPr>
-      <w:bookmarkStart w:id="10" w:name="_Toc2587252"/>
-      <w:proofErr w:type="spellStart"/>
+      <w:bookmarkStart w:id="9" w:name="_Toc2587252"/>
       <w:r>
-        <w:t>Refactor</w:t>
+        <w:t>Refactor de mots</w:t>
       </w:r>
-      <w:proofErr w:type="spellEnd"/>
-      <w:r>
-        <w:t xml:space="preserve"> de mots</w:t>
-      </w:r>
-      <w:bookmarkEnd w:id="10"/>
+      <w:bookmarkEnd w:id="9"/>
     </w:p>
     <w:p>
       <w:pPr>
         <w:pStyle w:val="Paragraphedeliste"/>
       </w:pPr>
       <w:r>
-        <w:t xml:space="preserve">Une extension de string nomme </w:t>
-      </w:r>
-      <w:proofErr w:type="spellStart"/>
-      <w:r>
-        <w:t>RefactorText</w:t>
-      </w:r>
-      <w:proofErr w:type="spellEnd"/>
-      <w:r>
-        <w:t xml:space="preserve"> sert à enlever les diacritiques d’un texte, le espaces au début et à la fin, met le texte en minuscule et enlève les chiffres et les caractères spéciaux n’étant pas des tirets ou des apostrophes</w:t>
+        <w:t>Une extension de string nomme RefactorText sert à enlever les diacritiques d’un texte, le espaces au début et à la fin, met le texte en minuscule et enlève les chiffres et les caractères spéciaux n’étant pas des tirets ou des apostrophes</w:t>
       </w:r>
       <w:r>
         <w:t>.</w:t>
@@ -5634,26 +5506,18 @@
         <w:pStyle w:val="Paragraphedeliste"/>
       </w:pPr>
       <w:r>
-        <w:t xml:space="preserve">« Je m’appelle Léa ! » deviendra « je m’appelle </w:t>
-      </w:r>
-      <w:proofErr w:type="spellStart"/>
-      <w:r>
-        <w:t>lea</w:t>
-      </w:r>
-      <w:proofErr w:type="spellEnd"/>
-      <w:r>
-        <w:t> »</w:t>
+        <w:t>« Je m’appelle Léa ! » deviendra « je m’appelle lea »</w:t>
       </w:r>
     </w:p>
     <w:p>
       <w:pPr>
         <w:pStyle w:val="Titre1"/>
       </w:pPr>
-      <w:bookmarkStart w:id="11" w:name="_Toc2587253"/>
+      <w:bookmarkStart w:id="10" w:name="_Toc2587253"/>
       <w:r>
         <w:t>Liste de mots</w:t>
       </w:r>
-      <w:bookmarkEnd w:id="11"/>
+      <w:bookmarkEnd w:id="10"/>
     </w:p>
     <w:p>
       <w:pPr>
@@ -5667,8 +5531,27 @@
       <w:pPr>
         <w:pStyle w:val="Titre1"/>
       </w:pPr>
+      <w:r>
+        <w:t>Chat</w:t>
+      </w:r>
+    </w:p>
+    <w:p>
+      <w:pPr>
+        <w:pStyle w:val="Paragraphedeliste"/>
+      </w:pPr>
+      <w:r>
+        <w:t>Lorsque l’on appuie sur la touche enter si la textbox où l’on peut entrer du texte ne contient pas seulement des espaces ou du vide, le texte est envoyé au serveur. Si le texte correspond au mot à deviner on mettra « NomDuJoueur a trouvé le mot ». Sinon on affiche le texte dans le chat.</w:t>
+      </w:r>
+      <w:bookmarkStart w:id="11" w:name="_GoBack"/>
+      <w:bookmarkEnd w:id="11"/>
+    </w:p>
+    <w:p>
+      <w:pPr>
+        <w:pStyle w:val="Titre1"/>
+      </w:pPr>
       <w:bookmarkStart w:id="12" w:name="_Toc2587254"/>
       <w:r>
+        <w:lastRenderedPageBreak/>
         <w:t>Annexes</w:t>
       </w:r>
       <w:bookmarkEnd w:id="12"/>
@@ -6003,7 +5886,7 @@
               <w:szCs w:val="16"/>
               <w:lang w:val="fr-FR"/>
             </w:rPr>
-            <w:t>1</w:t>
+            <w:t>4</w:t>
           </w:r>
           <w:r>
             <w:rPr>
@@ -6064,7 +5947,7 @@
               <w:szCs w:val="16"/>
               <w:lang w:val="fr-FR"/>
             </w:rPr>
-            <w:t>4</w:t>
+            <w:t>5</w:t>
           </w:r>
           <w:r>
             <w:rPr>
@@ -6200,7 +6083,7 @@
               <w:sz w:val="16"/>
               <w:szCs w:val="16"/>
             </w:rPr>
-            <w:t>04.03.2019 09:32</w:t>
+            <w:t>04.03.2019 10:20</w:t>
           </w:r>
           <w:r>
             <w:rPr>
@@ -7730,7 +7613,7 @@
 </file>
 
 <file path=customXml/itemProps2.xml><?xml version="1.0" encoding="utf-8"?>
-<ds:datastoreItem xmlns:ds="http://schemas.openxmlformats.org/officeDocument/2006/customXml" ds:itemID="{A3C93C7F-DDA4-44EB-AC83-B608E05F2779}">
+<ds:datastoreItem xmlns:ds="http://schemas.openxmlformats.org/officeDocument/2006/customXml" ds:itemID="{09F081D2-60FC-4E65-9772-626AF4C2F2C5}">
   <ds:schemaRefs>
     <ds:schemaRef ds:uri="http://schemas.openxmlformats.org/officeDocument/2006/bibliography"/>
   </ds:schemaRefs>

</xml_diff>

<commit_message>
Add draw to project documentation - Léa
</commit_message>
<xml_diff>
--- a/DocumentationProjet.docx
+++ b/DocumentationProjet.docx
@@ -4158,7 +4158,7 @@
             <w:rPr>
               <w:noProof/>
             </w:rPr>
-            <w:instrText xml:space="preserve"> PAGEREF _Toc2587243 \h </w:instrText>
+            <w:instrText xml:space="preserve"> PAGEREF _Toc2590407 \h </w:instrText>
           </w:r>
           <w:r>
             <w:rPr>
@@ -4221,7 +4221,7 @@
             <w:rPr>
               <w:noProof/>
             </w:rPr>
-            <w:instrText xml:space="preserve"> PAGEREF _Toc2587244 \h </w:instrText>
+            <w:instrText xml:space="preserve"> PAGEREF _Toc2590408 \h </w:instrText>
           </w:r>
           <w:r>
             <w:rPr>
@@ -4259,20 +4259,18 @@
               <w:bCs w:val="0"/>
               <w:smallCaps w:val="0"/>
               <w:noProof/>
-              <w:lang w:val="de-CH" w:eastAsia="fr-CH"/>
+              <w:lang w:eastAsia="fr-CH"/>
             </w:rPr>
           </w:pPr>
           <w:r>
             <w:rPr>
               <w:noProof/>
-              <w:lang w:val="de-CH"/>
             </w:rPr>
             <w:t>Create game view</w:t>
           </w:r>
           <w:r>
             <w:rPr>
               <w:noProof/>
-              <w:lang w:val="de-CH"/>
             </w:rPr>
             <w:tab/>
           </w:r>
@@ -4285,9 +4283,8 @@
           <w:r>
             <w:rPr>
               <w:noProof/>
-              <w:lang w:val="de-CH"/>
-            </w:rPr>
-            <w:instrText xml:space="preserve"> PAGEREF _Toc2587245 \h </w:instrText>
+            </w:rPr>
+            <w:instrText xml:space="preserve"> PAGEREF _Toc2590409 \h </w:instrText>
           </w:r>
           <w:r>
             <w:rPr>
@@ -4303,7 +4300,6 @@
           <w:r>
             <w:rPr>
               <w:noProof/>
-              <w:lang w:val="de-CH"/>
             </w:rPr>
             <w:t>2</w:t>
           </w:r>
@@ -4354,7 +4350,7 @@
               <w:noProof/>
               <w:lang w:val="de-CH"/>
             </w:rPr>
-            <w:instrText xml:space="preserve"> PAGEREF _Toc2587246 \h </w:instrText>
+            <w:instrText xml:space="preserve"> PAGEREF _Toc2590410 \h </w:instrText>
           </w:r>
           <w:r>
             <w:rPr>
@@ -4421,7 +4417,7 @@
               <w:noProof/>
               <w:lang w:val="de-CH"/>
             </w:rPr>
-            <w:instrText xml:space="preserve"> PAGEREF _Toc2587247 \h </w:instrText>
+            <w:instrText xml:space="preserve"> PAGEREF _Toc2590411 \h </w:instrText>
           </w:r>
           <w:r>
             <w:rPr>
@@ -4488,7 +4484,7 @@
               <w:noProof/>
               <w:lang w:val="de-CH"/>
             </w:rPr>
-            <w:instrText xml:space="preserve"> PAGEREF _Toc2587248 \h </w:instrText>
+            <w:instrText xml:space="preserve"> PAGEREF _Toc2590412 \h </w:instrText>
           </w:r>
           <w:r>
             <w:rPr>
@@ -4555,7 +4551,7 @@
               <w:noProof/>
               <w:lang w:val="de-CH"/>
             </w:rPr>
-            <w:instrText xml:space="preserve"> PAGEREF _Toc2587249 \h </w:instrText>
+            <w:instrText xml:space="preserve"> PAGEREF _Toc2590413 \h </w:instrText>
           </w:r>
           <w:r>
             <w:rPr>
@@ -4619,7 +4615,7 @@
             <w:rPr>
               <w:noProof/>
             </w:rPr>
-            <w:instrText xml:space="preserve"> PAGEREF _Toc2587250 \h </w:instrText>
+            <w:instrText xml:space="preserve"> PAGEREF _Toc2590414 \h </w:instrText>
           </w:r>
           <w:r>
             <w:rPr>
@@ -4683,7 +4679,7 @@
             <w:rPr>
               <w:noProof/>
             </w:rPr>
-            <w:instrText xml:space="preserve"> PAGEREF _Toc2587251 \h </w:instrText>
+            <w:instrText xml:space="preserve"> PAGEREF _Toc2590415 \h </w:instrText>
           </w:r>
           <w:r>
             <w:rPr>
@@ -4747,7 +4743,7 @@
             <w:rPr>
               <w:noProof/>
             </w:rPr>
-            <w:instrText xml:space="preserve"> PAGEREF _Toc2587252 \h </w:instrText>
+            <w:instrText xml:space="preserve"> PAGEREF _Toc2590416 \h </w:instrText>
           </w:r>
           <w:r>
             <w:rPr>
@@ -4811,7 +4807,7 @@
             <w:rPr>
               <w:noProof/>
             </w:rPr>
-            <w:instrText xml:space="preserve"> PAGEREF _Toc2587253 \h </w:instrText>
+            <w:instrText xml:space="preserve"> PAGEREF _Toc2590417 \h </w:instrText>
           </w:r>
           <w:r>
             <w:rPr>
@@ -4857,7 +4853,7 @@
             <w:rPr>
               <w:noProof/>
             </w:rPr>
-            <w:t>Annexes</w:t>
+            <w:t>Chat</w:t>
           </w:r>
           <w:r>
             <w:rPr>
@@ -4875,7 +4871,7 @@
             <w:rPr>
               <w:noProof/>
             </w:rPr>
-            <w:instrText xml:space="preserve"> PAGEREF _Toc2587254 \h </w:instrText>
+            <w:instrText xml:space="preserve"> PAGEREF _Toc2590418 \h </w:instrText>
           </w:r>
           <w:r>
             <w:rPr>
@@ -4902,11 +4898,141 @@
           </w:r>
         </w:p>
         <w:p>
-          <w:r>
+          <w:pPr>
+            <w:pStyle w:val="TM1"/>
+            <w:tabs>
+              <w:tab w:val="right" w:pos="9062"/>
+            </w:tabs>
+            <w:rPr>
+              <w:rFonts w:eastAsiaTheme="minorEastAsia"/>
+              <w:b w:val="0"/>
+              <w:bCs w:val="0"/>
+              <w:caps w:val="0"/>
+              <w:noProof/>
+              <w:u w:val="none"/>
+              <w:lang w:eastAsia="fr-CH"/>
+            </w:rPr>
+          </w:pPr>
+          <w:r>
+            <w:rPr>
+              <w:noProof/>
+            </w:rPr>
+            <w:t>Dessin</w:t>
+          </w:r>
+          <w:r>
+            <w:rPr>
+              <w:noProof/>
+            </w:rPr>
+            <w:tab/>
+          </w:r>
+          <w:r>
+            <w:rPr>
+              <w:noProof/>
+            </w:rPr>
+            <w:fldChar w:fldCharType="begin"/>
+          </w:r>
+          <w:r>
+            <w:rPr>
+              <w:noProof/>
+            </w:rPr>
+            <w:instrText xml:space="preserve"> PAGEREF _Toc2590419 \h </w:instrText>
+          </w:r>
+          <w:r>
+            <w:rPr>
+              <w:noProof/>
+            </w:rPr>
+          </w:r>
+          <w:r>
+            <w:rPr>
+              <w:noProof/>
+            </w:rPr>
+            <w:fldChar w:fldCharType="separate"/>
+          </w:r>
+          <w:r>
+            <w:rPr>
+              <w:noProof/>
+            </w:rPr>
+            <w:t>5</w:t>
+          </w:r>
+          <w:r>
+            <w:rPr>
+              <w:noProof/>
+            </w:rPr>
             <w:fldChar w:fldCharType="end"/>
           </w:r>
         </w:p>
         <w:p>
+          <w:pPr>
+            <w:pStyle w:val="TM1"/>
+            <w:tabs>
+              <w:tab w:val="right" w:pos="9062"/>
+            </w:tabs>
+            <w:rPr>
+              <w:rFonts w:eastAsiaTheme="minorEastAsia"/>
+              <w:b w:val="0"/>
+              <w:bCs w:val="0"/>
+              <w:caps w:val="0"/>
+              <w:noProof/>
+              <w:u w:val="none"/>
+              <w:lang w:eastAsia="fr-CH"/>
+            </w:rPr>
+          </w:pPr>
+          <w:r>
+            <w:rPr>
+              <w:noProof/>
+            </w:rPr>
+            <w:t>Annexes</w:t>
+          </w:r>
+          <w:r>
+            <w:rPr>
+              <w:noProof/>
+            </w:rPr>
+            <w:tab/>
+          </w:r>
+          <w:r>
+            <w:rPr>
+              <w:noProof/>
+            </w:rPr>
+            <w:fldChar w:fldCharType="begin"/>
+          </w:r>
+          <w:r>
+            <w:rPr>
+              <w:noProof/>
+            </w:rPr>
+            <w:instrText xml:space="preserve"> PAGEREF _Toc2590420 \h </w:instrText>
+          </w:r>
+          <w:r>
+            <w:rPr>
+              <w:noProof/>
+            </w:rPr>
+          </w:r>
+          <w:r>
+            <w:rPr>
+              <w:noProof/>
+            </w:rPr>
+            <w:fldChar w:fldCharType="separate"/>
+          </w:r>
+          <w:r>
+            <w:rPr>
+              <w:noProof/>
+            </w:rPr>
+            <w:t>6</w:t>
+          </w:r>
+          <w:r>
+            <w:rPr>
+              <w:noProof/>
+            </w:rPr>
+            <w:fldChar w:fldCharType="end"/>
+          </w:r>
+        </w:p>
+        <w:p>
+          <w:r>
+            <w:fldChar w:fldCharType="end"/>
+          </w:r>
+        </w:p>
+        <w:p>
+          <w:bookmarkStart w:id="0" w:name="_GoBack"/>
+          <w:bookmarkEnd w:id="0"/>
           <w:r>
             <w:br w:type="page"/>
           </w:r>
@@ -4917,12 +5043,12 @@
       <w:pPr>
         <w:pStyle w:val="Titre1"/>
       </w:pPr>
-      <w:bookmarkStart w:id="0" w:name="_Toc2587243"/>
+      <w:bookmarkStart w:id="1" w:name="_Toc2590407"/>
       <w:r>
         <w:lastRenderedPageBreak/>
         <w:t>Maquettes</w:t>
       </w:r>
-      <w:bookmarkEnd w:id="0"/>
+      <w:bookmarkEnd w:id="1"/>
     </w:p>
     <w:p>
       <w:pPr>
@@ -4936,11 +5062,16 @@
       <w:pPr>
         <w:pStyle w:val="Titre2"/>
       </w:pPr>
-      <w:bookmarkStart w:id="1" w:name="_Toc2587244"/>
+      <w:bookmarkStart w:id="2" w:name="_Toc2590408"/>
       <w:r>
-        <w:t>Home view</w:t>
+        <w:t xml:space="preserve">Home </w:t>
       </w:r>
-      <w:bookmarkEnd w:id="1"/>
+      <w:proofErr w:type="spellStart"/>
+      <w:r>
+        <w:t>view</w:t>
+      </w:r>
+      <w:bookmarkEnd w:id="2"/>
+      <w:proofErr w:type="spellEnd"/>
     </w:p>
     <w:p>
       <w:pPr>
@@ -4998,11 +5129,29 @@
       <w:pPr>
         <w:pStyle w:val="Titre2"/>
       </w:pPr>
-      <w:bookmarkStart w:id="2" w:name="_Toc2587245"/>
+      <w:bookmarkStart w:id="3" w:name="_Toc2590409"/>
+      <w:proofErr w:type="spellStart"/>
       <w:r>
-        <w:t>Create game view</w:t>
+        <w:t>Create</w:t>
       </w:r>
-      <w:bookmarkEnd w:id="2"/>
+      <w:proofErr w:type="spellEnd"/>
+      <w:r>
+        <w:t xml:space="preserve"> </w:t>
+      </w:r>
+      <w:proofErr w:type="spellStart"/>
+      <w:r>
+        <w:t>game</w:t>
+      </w:r>
+      <w:proofErr w:type="spellEnd"/>
+      <w:r>
+        <w:t xml:space="preserve"> </w:t>
+      </w:r>
+      <w:proofErr w:type="spellStart"/>
+      <w:r>
+        <w:t>view</w:t>
+      </w:r>
+      <w:bookmarkEnd w:id="3"/>
+      <w:proofErr w:type="spellEnd"/>
     </w:p>
     <w:p>
       <w:pPr>
@@ -5060,11 +5209,29 @@
       <w:pPr>
         <w:pStyle w:val="Titre2"/>
       </w:pPr>
-      <w:bookmarkStart w:id="3" w:name="_Toc2587246"/>
+      <w:bookmarkStart w:id="4" w:name="_Toc2590410"/>
+      <w:proofErr w:type="spellStart"/>
       <w:r>
-        <w:t>Join game view</w:t>
+        <w:t>Join</w:t>
       </w:r>
-      <w:bookmarkEnd w:id="3"/>
+      <w:proofErr w:type="spellEnd"/>
+      <w:r>
+        <w:t xml:space="preserve"> </w:t>
+      </w:r>
+      <w:proofErr w:type="spellStart"/>
+      <w:r>
+        <w:t>game</w:t>
+      </w:r>
+      <w:proofErr w:type="spellEnd"/>
+      <w:r>
+        <w:t xml:space="preserve"> </w:t>
+      </w:r>
+      <w:proofErr w:type="spellStart"/>
+      <w:r>
+        <w:t>view</w:t>
+      </w:r>
+      <w:bookmarkEnd w:id="4"/>
+      <w:proofErr w:type="spellEnd"/>
     </w:p>
     <w:p>
       <w:pPr>
@@ -5125,15 +5292,23 @@
           <w:lang w:val="de-CH"/>
         </w:rPr>
       </w:pPr>
-      <w:bookmarkStart w:id="4" w:name="_Toc2587247"/>
+      <w:bookmarkStart w:id="5" w:name="_Toc2590411"/>
       <w:r>
         <w:rPr>
           <w:lang w:val="de-CH"/>
         </w:rPr>
         <w:lastRenderedPageBreak/>
-        <w:t>Game view</w:t>
+        <w:t xml:space="preserve">Game </w:t>
       </w:r>
-      <w:bookmarkEnd w:id="4"/>
+      <w:proofErr w:type="spellStart"/>
+      <w:r>
+        <w:rPr>
+          <w:lang w:val="de-CH"/>
+        </w:rPr>
+        <w:t>view</w:t>
+      </w:r>
+      <w:bookmarkEnd w:id="5"/>
+      <w:proofErr w:type="spellEnd"/>
     </w:p>
     <w:p>
       <w:pPr>
@@ -5197,14 +5372,36 @@
           <w:lang w:val="de-CH"/>
         </w:rPr>
       </w:pPr>
-      <w:bookmarkStart w:id="5" w:name="_Toc2587248"/>
+      <w:bookmarkStart w:id="6" w:name="_Toc2590412"/>
       <w:r>
         <w:rPr>
           <w:lang w:val="de-CH"/>
         </w:rPr>
-        <w:t>Enter game view</w:t>
+        <w:t xml:space="preserve">Enter </w:t>
       </w:r>
-      <w:bookmarkEnd w:id="5"/>
+      <w:proofErr w:type="spellStart"/>
+      <w:r>
+        <w:rPr>
+          <w:lang w:val="de-CH"/>
+        </w:rPr>
+        <w:t>game</w:t>
+      </w:r>
+      <w:proofErr w:type="spellEnd"/>
+      <w:r>
+        <w:rPr>
+          <w:lang w:val="de-CH"/>
+        </w:rPr>
+        <w:t xml:space="preserve"> </w:t>
+      </w:r>
+      <w:proofErr w:type="spellStart"/>
+      <w:r>
+        <w:rPr>
+          <w:lang w:val="de-CH"/>
+        </w:rPr>
+        <w:t>view</w:t>
+      </w:r>
+      <w:bookmarkEnd w:id="6"/>
+      <w:proofErr w:type="spellEnd"/>
     </w:p>
     <w:p>
       <w:pPr>
@@ -5268,14 +5465,36 @@
           <w:lang w:val="de-CH"/>
         </w:rPr>
       </w:pPr>
-      <w:bookmarkStart w:id="6" w:name="_Toc2587249"/>
+      <w:bookmarkStart w:id="7" w:name="_Toc2590413"/>
       <w:r>
         <w:rPr>
           <w:lang w:val="de-CH"/>
         </w:rPr>
-        <w:t>End round view</w:t>
+        <w:t xml:space="preserve">End </w:t>
       </w:r>
-      <w:bookmarkEnd w:id="6"/>
+      <w:proofErr w:type="spellStart"/>
+      <w:r>
+        <w:rPr>
+          <w:lang w:val="de-CH"/>
+        </w:rPr>
+        <w:t>round</w:t>
+      </w:r>
+      <w:proofErr w:type="spellEnd"/>
+      <w:r>
+        <w:rPr>
+          <w:lang w:val="de-CH"/>
+        </w:rPr>
+        <w:t xml:space="preserve"> </w:t>
+      </w:r>
+      <w:proofErr w:type="spellStart"/>
+      <w:r>
+        <w:rPr>
+          <w:lang w:val="de-CH"/>
+        </w:rPr>
+        <w:t>view</w:t>
+      </w:r>
+      <w:bookmarkEnd w:id="7"/>
+      <w:proofErr w:type="spellEnd"/>
     </w:p>
     <w:p>
       <w:pPr>
@@ -5336,12 +5555,25 @@
       <w:pPr>
         <w:pStyle w:val="Titre2"/>
       </w:pPr>
-      <w:bookmarkStart w:id="7" w:name="_Toc2587250"/>
+      <w:bookmarkStart w:id="8" w:name="_Toc2590414"/>
       <w:r>
         <w:lastRenderedPageBreak/>
-        <w:t>End game view</w:t>
+        <w:t xml:space="preserve">End </w:t>
       </w:r>
-      <w:bookmarkEnd w:id="7"/>
+      <w:proofErr w:type="spellStart"/>
+      <w:r>
+        <w:t>game</w:t>
+      </w:r>
+      <w:proofErr w:type="spellEnd"/>
+      <w:r>
+        <w:t xml:space="preserve"> </w:t>
+      </w:r>
+      <w:proofErr w:type="spellStart"/>
+      <w:r>
+        <w:t>view</w:t>
+      </w:r>
+      <w:bookmarkEnd w:id="8"/>
+      <w:proofErr w:type="spellEnd"/>
     </w:p>
     <w:p>
       <w:pPr>
@@ -5399,11 +5631,11 @@
       <w:pPr>
         <w:pStyle w:val="Titre1"/>
       </w:pPr>
-      <w:bookmarkStart w:id="8" w:name="_Toc2587251"/>
+      <w:bookmarkStart w:id="9" w:name="_Toc2590415"/>
       <w:r>
         <w:t>Logo</w:t>
       </w:r>
-      <w:bookmarkEnd w:id="8"/>
+      <w:bookmarkEnd w:id="9"/>
     </w:p>
     <w:p>
       <w:pPr>
@@ -5476,18 +5708,31 @@
       <w:pPr>
         <w:pStyle w:val="Titre1"/>
       </w:pPr>
-      <w:bookmarkStart w:id="9" w:name="_Toc2587252"/>
+      <w:bookmarkStart w:id="10" w:name="_Toc2590416"/>
+      <w:proofErr w:type="spellStart"/>
       <w:r>
-        <w:t>Refactor de mots</w:t>
+        <w:t>Refactor</w:t>
       </w:r>
-      <w:bookmarkEnd w:id="9"/>
+      <w:proofErr w:type="spellEnd"/>
+      <w:r>
+        <w:t xml:space="preserve"> de mots</w:t>
+      </w:r>
+      <w:bookmarkEnd w:id="10"/>
     </w:p>
     <w:p>
       <w:pPr>
         <w:pStyle w:val="Paragraphedeliste"/>
       </w:pPr>
       <w:r>
-        <w:t>Une extension de string nomme RefactorText sert à enlever les diacritiques d’un texte, le espaces au début et à la fin, met le texte en minuscule et enlève les chiffres et les caractères spéciaux n’étant pas des tirets ou des apostrophes</w:t>
+        <w:t xml:space="preserve">Une extension de string nomme </w:t>
+      </w:r>
+      <w:proofErr w:type="spellStart"/>
+      <w:r>
+        <w:t>RefactorText</w:t>
+      </w:r>
+      <w:proofErr w:type="spellEnd"/>
+      <w:r>
+        <w:t xml:space="preserve"> sert à enlever les diacritiques d’un texte, le espaces au début et à la fin, met le texte en minuscule et enlève les chiffres et les caractères spéciaux n’étant pas des tirets ou des apostrophes</w:t>
       </w:r>
       <w:r>
         <w:t>.</w:t>
@@ -5506,18 +5751,29 @@
         <w:pStyle w:val="Paragraphedeliste"/>
       </w:pPr>
       <w:r>
-        <w:t>« Je m’appelle Léa ! » deviendra « je m’appelle lea »</w:t>
+        <w:t xml:space="preserve">« Je m’appelle Léa ! » deviendra « je m’appelle </w:t>
+      </w:r>
+      <w:proofErr w:type="spellStart"/>
+      <w:r>
+        <w:t>lea</w:t>
+      </w:r>
+      <w:proofErr w:type="spellEnd"/>
+      <w:r>
+        <w:t> »</w:t>
+      </w:r>
+      <w:r>
+        <w:t>.</w:t>
       </w:r>
     </w:p>
     <w:p>
       <w:pPr>
         <w:pStyle w:val="Titre1"/>
       </w:pPr>
-      <w:bookmarkStart w:id="10" w:name="_Toc2587253"/>
+      <w:bookmarkStart w:id="11" w:name="_Toc2590417"/>
       <w:r>
         <w:t>Liste de mots</w:t>
       </w:r>
-      <w:bookmarkEnd w:id="10"/>
+      <w:bookmarkEnd w:id="11"/>
     </w:p>
     <w:p>
       <w:pPr>
@@ -5531,30 +5787,181 @@
       <w:pPr>
         <w:pStyle w:val="Titre1"/>
       </w:pPr>
+      <w:bookmarkStart w:id="12" w:name="_Toc2590418"/>
       <w:r>
         <w:t>Chat</w:t>
+      </w:r>
+      <w:bookmarkEnd w:id="12"/>
+    </w:p>
+    <w:p>
+      <w:pPr>
+        <w:pStyle w:val="Paragraphedeliste"/>
+      </w:pPr>
+      <w:r>
+        <w:t xml:space="preserve">Lorsque l’on appuie sur la touche enter si la </w:t>
+      </w:r>
+      <w:proofErr w:type="spellStart"/>
+      <w:r>
+        <w:t>textbox</w:t>
+      </w:r>
+      <w:proofErr w:type="spellEnd"/>
+      <w:r>
+        <w:t xml:space="preserve"> où l’on peut entrer du texte ne contient pas seulement des espaces ou du vide, le texte est envoyé au serveur. Si le texte correspond au mot à deviner on mettra « </w:t>
+      </w:r>
+      <w:proofErr w:type="spellStart"/>
+      <w:r>
+        <w:t>NomDuJoueur</w:t>
+      </w:r>
+      <w:proofErr w:type="spellEnd"/>
+      <w:r>
+        <w:t xml:space="preserve"> a trouvé le mot ». Sinon on affiche le texte dans le chat.</w:t>
+      </w:r>
+    </w:p>
+    <w:p>
+      <w:pPr>
+        <w:pStyle w:val="Titre1"/>
+      </w:pPr>
+      <w:bookmarkStart w:id="13" w:name="_Toc2590419"/>
+      <w:r>
+        <w:lastRenderedPageBreak/>
+        <w:t>Dessin</w:t>
+      </w:r>
+      <w:bookmarkEnd w:id="13"/>
+    </w:p>
+    <w:p>
+      <w:pPr>
+        <w:pStyle w:val="Paragraphedeliste"/>
+      </w:pPr>
+      <w:r>
+        <w:rPr>
+          <w:noProof/>
+          <w:lang w:eastAsia="fr-CH"/>
+        </w:rPr>
+        <w:drawing>
+          <wp:anchor distT="0" distB="0" distL="114300" distR="114300" simplePos="0" relativeHeight="251663360" behindDoc="0" locked="0" layoutInCell="1" allowOverlap="1">
+            <wp:simplePos x="0" y="0"/>
+            <wp:positionH relativeFrom="column">
+              <wp:posOffset>33655</wp:posOffset>
+            </wp:positionH>
+            <wp:positionV relativeFrom="paragraph">
+              <wp:posOffset>4309110</wp:posOffset>
+            </wp:positionV>
+            <wp:extent cx="5760720" cy="3689350"/>
+            <wp:effectExtent l="0" t="0" r="0" b="6350"/>
+            <wp:wrapTopAndBottom/>
+            <wp:docPr id="43" name="Image 43"/>
+            <wp:cNvGraphicFramePr>
+              <a:graphicFrameLocks xmlns:a="http://schemas.openxmlformats.org/drawingml/2006/main" noChangeAspect="1"/>
+            </wp:cNvGraphicFramePr>
+            <a:graphic xmlns:a="http://schemas.openxmlformats.org/drawingml/2006/main">
+              <a:graphicData uri="http://schemas.openxmlformats.org/drawingml/2006/picture">
+                <pic:pic xmlns:pic="http://schemas.openxmlformats.org/drawingml/2006/picture">
+                  <pic:nvPicPr>
+                    <pic:cNvPr id="43" name="F3C4944.tmp"/>
+                    <pic:cNvPicPr/>
+                  </pic:nvPicPr>
+                  <pic:blipFill>
+                    <a:blip r:embed="rId17">
+                      <a:extLst>
+                        <a:ext uri="{28A0092B-C50C-407E-A947-70E740481C1C}">
+                          <a14:useLocalDpi xmlns:a14="http://schemas.microsoft.com/office/drawing/2010/main" val="0"/>
+                        </a:ext>
+                      </a:extLst>
+                    </a:blip>
+                    <a:stretch>
+                      <a:fillRect/>
+                    </a:stretch>
+                  </pic:blipFill>
+                  <pic:spPr>
+                    <a:xfrm>
+                      <a:off x="0" y="0"/>
+                      <a:ext cx="5760720" cy="3689350"/>
+                    </a:xfrm>
+                    <a:prstGeom prst="rect">
+                      <a:avLst/>
+                    </a:prstGeom>
+                  </pic:spPr>
+                </pic:pic>
+              </a:graphicData>
+            </a:graphic>
+          </wp:anchor>
+        </w:drawing>
+      </w:r>
+      <w:r>
+        <w:drawing>
+          <wp:anchor distT="0" distB="0" distL="114300" distR="114300" simplePos="0" relativeHeight="251662336" behindDoc="0" locked="0" layoutInCell="1" allowOverlap="1">
+            <wp:simplePos x="0" y="0"/>
+            <wp:positionH relativeFrom="column">
+              <wp:posOffset>43180</wp:posOffset>
+            </wp:positionH>
+            <wp:positionV relativeFrom="paragraph">
+              <wp:posOffset>622935</wp:posOffset>
+            </wp:positionV>
+            <wp:extent cx="5760720" cy="3658235"/>
+            <wp:effectExtent l="0" t="0" r="0" b="0"/>
+            <wp:wrapTopAndBottom/>
+            <wp:docPr id="42" name="Image 42"/>
+            <wp:cNvGraphicFramePr>
+              <a:graphicFrameLocks xmlns:a="http://schemas.openxmlformats.org/drawingml/2006/main" noChangeAspect="1"/>
+            </wp:cNvGraphicFramePr>
+            <a:graphic xmlns:a="http://schemas.openxmlformats.org/drawingml/2006/main">
+              <a:graphicData uri="http://schemas.openxmlformats.org/drawingml/2006/picture">
+                <pic:pic xmlns:pic="http://schemas.openxmlformats.org/drawingml/2006/picture">
+                  <pic:nvPicPr>
+                    <pic:cNvPr id="42" name="F3CD8C5.tmp"/>
+                    <pic:cNvPicPr/>
+                  </pic:nvPicPr>
+                  <pic:blipFill>
+                    <a:blip r:embed="rId18">
+                      <a:extLst>
+                        <a:ext uri="{28A0092B-C50C-407E-A947-70E740481C1C}">
+                          <a14:useLocalDpi xmlns:a14="http://schemas.microsoft.com/office/drawing/2010/main" val="0"/>
+                        </a:ext>
+                      </a:extLst>
+                    </a:blip>
+                    <a:stretch>
+                      <a:fillRect/>
+                    </a:stretch>
+                  </pic:blipFill>
+                  <pic:spPr>
+                    <a:xfrm>
+                      <a:off x="0" y="0"/>
+                      <a:ext cx="5760720" cy="3658235"/>
+                    </a:xfrm>
+                    <a:prstGeom prst="rect">
+                      <a:avLst/>
+                    </a:prstGeom>
+                  </pic:spPr>
+                </pic:pic>
+              </a:graphicData>
+            </a:graphic>
+          </wp:anchor>
+        </w:drawing>
+      </w:r>
+      <w:r>
+        <w:t>La fonction de dessin est disponible au lancement de la partie. On peut dessiner de plusieurs couleurs et tailles différentes et l’on peut effacer ce que l’on a dessiné. Le résultat ressemble à ceci :</w:t>
       </w:r>
     </w:p>
     <w:p>
       <w:pPr>
         <w:pStyle w:val="Paragraphedeliste"/>
       </w:pPr>
-      <w:r>
-        <w:t>Lorsque l’on appuie sur la touche enter si la textbox où l’on peut entrer du texte ne contient pas seulement des espaces ou du vide, le texte est envoyé au serveur. Si le texte correspond au mot à deviner on mettra « NomDuJoueur a trouvé le mot ». Sinon on affiche le texte dans le chat.</w:t>
-      </w:r>
-      <w:bookmarkStart w:id="11" w:name="_GoBack"/>
-      <w:bookmarkEnd w:id="11"/>
+    </w:p>
+    <w:p>
+      <w:pPr>
+        <w:pStyle w:val="Paragraphedeliste"/>
+      </w:pPr>
     </w:p>
     <w:p>
       <w:pPr>
         <w:pStyle w:val="Titre1"/>
       </w:pPr>
-      <w:bookmarkStart w:id="12" w:name="_Toc2587254"/>
+      <w:bookmarkStart w:id="14" w:name="_Toc2590420"/>
       <w:r>
         <w:lastRenderedPageBreak/>
         <w:t>Annexes</w:t>
       </w:r>
-      <w:bookmarkEnd w:id="12"/>
+      <w:bookmarkEnd w:id="14"/>
     </w:p>
     <w:p>
       <w:pPr>
@@ -5569,8 +5976,8 @@
       </w:r>
     </w:p>
     <w:sectPr>
-      <w:headerReference w:type="default" r:id="rId17"/>
-      <w:footerReference w:type="default" r:id="rId18"/>
+      <w:headerReference w:type="default" r:id="rId19"/>
+      <w:footerReference w:type="default" r:id="rId20"/>
       <w:pgSz w:w="11906" w:h="16838"/>
       <w:pgMar w:top="1417" w:right="1417" w:bottom="1417" w:left="1417" w:header="283" w:footer="283" w:gutter="0"/>
       <w:pgNumType w:start="0"/>
@@ -5886,7 +6293,7 @@
               <w:szCs w:val="16"/>
               <w:lang w:val="fr-FR"/>
             </w:rPr>
-            <w:t>4</w:t>
+            <w:t>6</w:t>
           </w:r>
           <w:r>
             <w:rPr>
@@ -5947,7 +6354,7 @@
               <w:szCs w:val="16"/>
               <w:lang w:val="fr-FR"/>
             </w:rPr>
-            <w:t>5</w:t>
+            <w:t>6</w:t>
           </w:r>
           <w:r>
             <w:rPr>
@@ -6083,7 +6490,7 @@
               <w:sz w:val="16"/>
               <w:szCs w:val="16"/>
             </w:rPr>
-            <w:t>04.03.2019 10:20</w:t>
+            <w:t>04.03.2019 10:46</w:t>
           </w:r>
           <w:r>
             <w:rPr>
@@ -7613,7 +8020,7 @@
 </file>
 
 <file path=customXml/itemProps2.xml><?xml version="1.0" encoding="utf-8"?>
-<ds:datastoreItem xmlns:ds="http://schemas.openxmlformats.org/officeDocument/2006/customXml" ds:itemID="{09F081D2-60FC-4E65-9772-626AF4C2F2C5}">
+<ds:datastoreItem xmlns:ds="http://schemas.openxmlformats.org/officeDocument/2006/customXml" ds:itemID="{4F11D9D8-1DA3-483B-B95F-2719F7D33FD6}">
   <ds:schemaRefs>
     <ds:schemaRef ds:uri="http://schemas.openxmlformats.org/officeDocument/2006/bibliography"/>
   </ds:schemaRefs>

</xml_diff>